<commit_message>
Nya beskrivningar, även device för Inlupp3 (Weather)
</commit_message>
<xml_diff>
--- a/Inlupp3 Beskrivning.docx
+++ b/Inlupp3 Beskrivning.docx
@@ -124,7 +124,7 @@
             <o:lock v:ext="edit" aspectratio="t"/>
           </v:shapetype>
           <v:shape id="_x0000_s1026" type="#_x0000_t75" style="position:absolute;margin-left:0;margin-top:33.7pt;width:326.25pt;height:233.15pt;z-index:251659264;mso-position-horizontal-relative:text;mso-position-vertical-relative:text">
-            <v:imagedata r:id="rId5" o:title="Predicition"/>
+            <v:imagedata r:id="rId6" o:title="Predicition"/>
             <w10:wrap type="square"/>
           </v:shape>
         </w:pict>
@@ -320,7 +320,7 @@
           <w:szCs w:val="21"/>
           <w:lang w:eastAsia="sv-SE"/>
         </w:rPr>
-        <w:t xml:space="preserve"> det till string för att sparas i </w:t>
+        <w:t xml:space="preserve"> det till string för att sparas i CosmosDB i egen container för </w:t>
       </w:r>
       <w:proofErr w:type="spellStart"/>
       <w:r>
@@ -331,7 +331,7 @@
           <w:szCs w:val="21"/>
           <w:lang w:eastAsia="sv-SE"/>
         </w:rPr>
-        <w:t>CosmosDB</w:t>
+        <w:t>predictions</w:t>
       </w:r>
       <w:proofErr w:type="spellEnd"/>
       <w:r>
@@ -342,10 +342,13 @@
           <w:szCs w:val="21"/>
           <w:lang w:eastAsia="sv-SE"/>
         </w:rPr>
-        <w:t xml:space="preserve"> i egen container för </w:t>
-      </w:r>
-      <w:proofErr w:type="spellStart"/>
-      <w:r>
+        <w:t>.</w:t>
+      </w:r>
+    </w:p>
+    <w:p>
+      <w:pPr>
+        <w:shd w:val="clear" w:color="auto" w:fill="FFFFFE"/>
+        <w:spacing w:line="255" w:lineRule="atLeast"/>
         <w:rPr>
           <w:rFonts w:ascii="Consolas" w:eastAsia="Times New Roman" w:hAnsi="Consolas" w:cs="Times New Roman"/>
           <w:color w:val="000000"/>
@@ -353,44 +356,11 @@
           <w:szCs w:val="21"/>
           <w:lang w:eastAsia="sv-SE"/>
         </w:rPr>
-        <w:t>predictions</w:t>
-      </w:r>
-      <w:proofErr w:type="spellEnd"/>
-      <w:r>
-        <w:rPr>
-          <w:rFonts w:ascii="Consolas" w:eastAsia="Times New Roman" w:hAnsi="Consolas" w:cs="Times New Roman"/>
-          <w:color w:val="000000"/>
-          <w:sz w:val="21"/>
-          <w:szCs w:val="21"/>
-          <w:lang w:eastAsia="sv-SE"/>
-        </w:rPr>
-        <w:t>.</w:t>
-      </w:r>
-    </w:p>
-    <w:p>
-      <w:pPr>
-        <w:shd w:val="clear" w:color="auto" w:fill="FFFFFE"/>
-        <w:spacing w:line="255" w:lineRule="atLeast"/>
-        <w:rPr>
-          <w:rFonts w:ascii="Consolas" w:eastAsia="Times New Roman" w:hAnsi="Consolas" w:cs="Times New Roman"/>
-          <w:color w:val="000000"/>
-          <w:sz w:val="21"/>
-          <w:szCs w:val="21"/>
-          <w:lang w:eastAsia="sv-SE"/>
-        </w:rPr>
-      </w:pPr>
-    </w:p>
-    <w:p>
-      <w:r>
-        <w:t xml:space="preserve">Innan jag startade min funktion som ska gå hela tiden gjorde jag även en flytt av tidigare sparade värden från min </w:t>
-      </w:r>
-      <w:proofErr w:type="spellStart"/>
-      <w:r>
-        <w:t>cosmosDB</w:t>
-      </w:r>
-      <w:proofErr w:type="spellEnd"/>
-      <w:r>
-        <w:t xml:space="preserve">. Funktionen i sig var den samma men istället för en </w:t>
+      </w:pPr>
+    </w:p>
+    <w:p>
+      <w:r>
+        <w:t xml:space="preserve">Innan jag startade min funktion som ska gå hela tiden gjorde jag även en flytt av tidigare sparade värden från min cosmosDB. Funktionen i sig var den samma men istället för en </w:t>
       </w:r>
       <w:proofErr w:type="spellStart"/>
       <w:r>
@@ -398,11 +368,11 @@
       </w:r>
       <w:proofErr w:type="spellEnd"/>
       <w:r>
-        <w:t xml:space="preserve">-trigger körde jag en manuell trigger som hade min </w:t>
-      </w:r>
-      <w:proofErr w:type="spellStart"/>
-      <w:r>
-        <w:t>CosmosDB-MessagesFromClass</w:t>
+        <w:t>-trigger körde jag en manuell trigger som hade min CosmosDB-</w:t>
+      </w:r>
+      <w:proofErr w:type="spellStart"/>
+      <w:r>
+        <w:t>MessagesFromClass</w:t>
       </w:r>
       <w:proofErr w:type="spellEnd"/>
       <w:r>
@@ -430,11 +400,11 @@
       </w:r>
       <w:proofErr w:type="spellEnd"/>
       <w:r>
-        <w:t xml:space="preserve"> för att sen skicka till </w:t>
-      </w:r>
-      <w:proofErr w:type="spellStart"/>
-      <w:r>
-        <w:t>CosmosDB-Predictions</w:t>
+        <w:t xml:space="preserve"> för att sen skicka till CosmosDB-</w:t>
+      </w:r>
+      <w:proofErr w:type="spellStart"/>
+      <w:r>
+        <w:t>Predictions</w:t>
       </w:r>
       <w:proofErr w:type="spellEnd"/>
       <w:r>
@@ -448,7 +418,7 @@
         </w:rPr>
         <w:pict>
           <v:shape id="_x0000_s1027" type="#_x0000_t75" style="position:absolute;margin-left:5.25pt;margin-top:5.35pt;width:375.95pt;height:202.8pt;z-index:251661312;mso-position-horizontal-relative:text;mso-position-vertical-relative:text">
-            <v:imagedata r:id="rId6" o:title="2019-03-05 (1)"/>
+            <v:imagedata r:id="rId7" o:title="2019-03-05 (1)"/>
             <w10:wrap type="square"/>
           </v:shape>
         </w:pict>
@@ -505,7 +475,7 @@
       <w:r>
         <w:t xml:space="preserve"> </w:t>
       </w:r>
-      <w:hyperlink r:id="rId7" w:anchor="using-icollector-with-azure-storage-queue-bindings" w:tgtFrame="_blank" w:tooltip="https://docs.microsoft.com/en-us/sandbox/functions-recipes/queue-storage#using-icollector-with-azure-storage-queue-bindings" w:history="1">
+      <w:hyperlink r:id="rId8" w:anchor="using-icollector-with-azure-storage-queue-bindings" w:tgtFrame="_blank" w:tooltip="https://docs.microsoft.com/en-us/sandbox/functions-recipes/queue-storage#using-icollector-with-azure-storage-queue-bindings" w:history="1">
         <w:r>
           <w:rPr>
             <w:rStyle w:val="Hyperlnk"/>
@@ -521,6 +491,9 @@
     <w:p>
       <w:pPr>
         <w:pStyle w:val="Rubrik2"/>
+        <w:rPr>
+          <w:shd w:val="clear" w:color="auto" w:fill="FFFFFF"/>
+        </w:rPr>
       </w:pPr>
       <w:proofErr w:type="spellStart"/>
       <w:r>
@@ -528,13 +501,7 @@
           <w:shd w:val="clear" w:color="auto" w:fill="FFFFFF"/>
         </w:rPr>
         <w:lastRenderedPageBreak/>
-        <w:t>T</w:t>
-      </w:r>
-      <w:r>
-        <w:rPr>
-          <w:shd w:val="clear" w:color="auto" w:fill="FFFFFF"/>
-        </w:rPr>
-        <w:t>emperatureAlert</w:t>
+        <w:t>TemperatureAlert</w:t>
       </w:r>
       <w:proofErr w:type="spellEnd"/>
       <w:r>
@@ -545,9 +512,903 @@
       </w:r>
     </w:p>
     <w:p>
+      <w:pPr>
+        <w:rPr>
+          <w:shd w:val="clear" w:color="auto" w:fill="FFFFFF"/>
+        </w:rPr>
+      </w:pPr>
+      <w:r>
+        <w:rPr>
+          <w:shd w:val="clear" w:color="auto" w:fill="FFFFFF"/>
+        </w:rPr>
+        <w:t xml:space="preserve">Gjorde en ny </w:t>
+      </w:r>
+      <w:proofErr w:type="spellStart"/>
+      <w:r>
+        <w:rPr>
+          <w:shd w:val="clear" w:color="auto" w:fill="FFFFFF"/>
+        </w:rPr>
+        <w:t>device</w:t>
+      </w:r>
+      <w:proofErr w:type="spellEnd"/>
+      <w:r>
+        <w:rPr>
+          <w:shd w:val="clear" w:color="auto" w:fill="FFFFFF"/>
+        </w:rPr>
+        <w:t xml:space="preserve"> (</w:t>
+      </w:r>
+      <w:proofErr w:type="spellStart"/>
+      <w:r>
+        <w:rPr>
+          <w:shd w:val="clear" w:color="auto" w:fill="FFFFFF"/>
+        </w:rPr>
+        <w:t>Weather</w:t>
+      </w:r>
+      <w:proofErr w:type="spellEnd"/>
+      <w:r>
+        <w:rPr>
+          <w:shd w:val="clear" w:color="auto" w:fill="FFFFFF"/>
+        </w:rPr>
+        <w:t xml:space="preserve"> Station). </w:t>
+      </w:r>
+    </w:p>
+    <w:p>
+      <w:pPr>
+        <w:pStyle w:val="Ingetavstnd"/>
+        <w:rPr>
+          <w:shd w:val="clear" w:color="auto" w:fill="FFFFFF"/>
+        </w:rPr>
+      </w:pPr>
+      <w:r>
+        <w:rPr>
+          <w:shd w:val="clear" w:color="auto" w:fill="FFFFFF"/>
+        </w:rPr>
+        <w:t xml:space="preserve">La till parameter ventilation som går på </w:t>
+      </w:r>
+      <w:proofErr w:type="spellStart"/>
+      <w:r>
+        <w:rPr>
+          <w:shd w:val="clear" w:color="auto" w:fill="FFFFFF"/>
+        </w:rPr>
+        <w:t>valvePosition</w:t>
+      </w:r>
+      <w:proofErr w:type="spellEnd"/>
+      <w:r>
+        <w:rPr>
+          <w:shd w:val="clear" w:color="auto" w:fill="FFFFFF"/>
+        </w:rPr>
+        <w:t xml:space="preserve">. </w:t>
+      </w:r>
+    </w:p>
+    <w:p>
+      <w:pPr>
+        <w:rPr>
+          <w:color w:val="000000"/>
+        </w:rPr>
+      </w:pPr>
+      <w:proofErr w:type="spellStart"/>
+      <w:r>
+        <w:rPr>
+          <w:color w:val="000000"/>
+        </w:rPr>
+        <w:t>root</w:t>
+      </w:r>
+      <w:proofErr w:type="spellEnd"/>
+      <w:r>
+        <w:rPr>
+          <w:color w:val="008080"/>
+        </w:rPr>
+        <w:t>[</w:t>
+      </w:r>
+      <w:r>
+        <w:rPr>
+          <w:color w:val="A31515"/>
+        </w:rPr>
+        <w:t>"ventilation"</w:t>
+      </w:r>
+      <w:r>
+        <w:rPr>
+          <w:color w:val="008080"/>
+        </w:rPr>
+        <w:t>]</w:t>
+      </w:r>
+      <w:r>
+        <w:rPr>
+          <w:color w:val="000000"/>
+        </w:rPr>
+        <w:t xml:space="preserve"> </w:t>
+      </w:r>
+      <w:r>
+        <w:rPr>
+          <w:color w:val="008080"/>
+        </w:rPr>
+        <w:t>=</w:t>
+      </w:r>
+      <w:r>
+        <w:rPr>
+          <w:color w:val="000000"/>
+        </w:rPr>
+        <w:t xml:space="preserve"> </w:t>
+      </w:r>
+      <w:proofErr w:type="spellStart"/>
+      <w:proofErr w:type="gramStart"/>
+      <w:r>
+        <w:rPr>
+          <w:color w:val="000000"/>
+        </w:rPr>
+        <w:t>valvePosition</w:t>
+      </w:r>
+      <w:proofErr w:type="spellEnd"/>
+      <w:r>
+        <w:rPr>
+          <w:color w:val="000000"/>
+        </w:rPr>
+        <w:t xml:space="preserve"> ?</w:t>
+      </w:r>
+      <w:proofErr w:type="gramEnd"/>
+      <w:r>
+        <w:rPr>
+          <w:color w:val="000000"/>
+        </w:rPr>
+        <w:t xml:space="preserve"> </w:t>
+      </w:r>
+      <w:r>
+        <w:rPr>
+          <w:color w:val="A31515"/>
+        </w:rPr>
+        <w:t>"</w:t>
+      </w:r>
+      <w:proofErr w:type="gramStart"/>
+      <w:r>
+        <w:rPr>
+          <w:color w:val="A31515"/>
+        </w:rPr>
+        <w:t>On"</w:t>
+      </w:r>
+      <w:r>
+        <w:rPr>
+          <w:color w:val="000000"/>
+        </w:rPr>
+        <w:t xml:space="preserve"> :</w:t>
+      </w:r>
+      <w:proofErr w:type="gramEnd"/>
+      <w:r>
+        <w:rPr>
+          <w:color w:val="000000"/>
+        </w:rPr>
+        <w:t xml:space="preserve"> </w:t>
+      </w:r>
+      <w:r>
+        <w:rPr>
+          <w:color w:val="A31515"/>
+        </w:rPr>
+        <w:t>"Off"</w:t>
+      </w:r>
+      <w:r>
+        <w:rPr>
+          <w:color w:val="000000"/>
+        </w:rPr>
+        <w:t>;</w:t>
+      </w:r>
+    </w:p>
+    <w:p>
+      <w:pPr>
+        <w:pStyle w:val="Ingetavstnd"/>
+        <w:rPr>
+          <w:shd w:val="clear" w:color="auto" w:fill="FFFFFF"/>
+        </w:rPr>
+      </w:pPr>
+      <w:r>
+        <w:rPr>
+          <w:shd w:val="clear" w:color="auto" w:fill="FFFFFF"/>
+        </w:rPr>
+        <w:t xml:space="preserve">La till </w:t>
+      </w:r>
+      <w:proofErr w:type="spellStart"/>
+      <w:r>
+        <w:rPr>
+          <w:shd w:val="clear" w:color="auto" w:fill="FFFFFF"/>
+        </w:rPr>
+        <w:t>property</w:t>
+      </w:r>
+      <w:proofErr w:type="spellEnd"/>
+      <w:r>
+        <w:rPr>
+          <w:shd w:val="clear" w:color="auto" w:fill="FFFFFF"/>
+        </w:rPr>
+        <w:t xml:space="preserve"> för ”</w:t>
+      </w:r>
+      <w:proofErr w:type="spellStart"/>
+      <w:r>
+        <w:rPr>
+          <w:shd w:val="clear" w:color="auto" w:fill="FFFFFF"/>
+        </w:rPr>
+        <w:t>alertTemperatrue</w:t>
+      </w:r>
+      <w:proofErr w:type="spellEnd"/>
+      <w:r>
+        <w:rPr>
+          <w:shd w:val="clear" w:color="auto" w:fill="FFFFFF"/>
+        </w:rPr>
+        <w:t>”.</w:t>
+      </w:r>
+    </w:p>
+    <w:p>
+      <w:pPr>
+        <w:rPr>
+          <w:rFonts w:ascii="Consolas" w:hAnsi="Consolas" w:cs="Consolas"/>
+          <w:color w:val="000000"/>
+          <w:sz w:val="19"/>
+          <w:szCs w:val="19"/>
+        </w:rPr>
+      </w:pPr>
+      <w:proofErr w:type="spellStart"/>
+      <w:r>
+        <w:rPr>
+          <w:rFonts w:ascii="Consolas" w:hAnsi="Consolas" w:cs="Consolas"/>
+          <w:color w:val="000000"/>
+          <w:sz w:val="19"/>
+          <w:szCs w:val="19"/>
+        </w:rPr>
+        <w:t>Map_Add</w:t>
+      </w:r>
+      <w:proofErr w:type="spellEnd"/>
+      <w:r>
+        <w:rPr>
+          <w:rFonts w:ascii="Consolas" w:hAnsi="Consolas" w:cs="Consolas"/>
+          <w:color w:val="000000"/>
+          <w:sz w:val="19"/>
+          <w:szCs w:val="19"/>
+        </w:rPr>
+        <w:t>(</w:t>
+      </w:r>
+      <w:proofErr w:type="spellStart"/>
+      <w:r>
+        <w:rPr>
+          <w:rFonts w:ascii="Consolas" w:hAnsi="Consolas" w:cs="Consolas"/>
+          <w:color w:val="000000"/>
+          <w:sz w:val="19"/>
+          <w:szCs w:val="19"/>
+        </w:rPr>
+        <w:t>properties</w:t>
+      </w:r>
+      <w:proofErr w:type="spellEnd"/>
+      <w:r>
+        <w:rPr>
+          <w:rFonts w:ascii="Consolas" w:hAnsi="Consolas" w:cs="Consolas"/>
+          <w:color w:val="000000"/>
+          <w:sz w:val="19"/>
+          <w:szCs w:val="19"/>
+        </w:rPr>
+        <w:t xml:space="preserve">, </w:t>
+      </w:r>
+      <w:proofErr w:type="gramStart"/>
+      <w:r>
+        <w:rPr>
+          <w:rFonts w:ascii="Consolas" w:hAnsi="Consolas" w:cs="Consolas"/>
+          <w:color w:val="A31515"/>
+          <w:sz w:val="19"/>
+          <w:szCs w:val="19"/>
+        </w:rPr>
+        <w:t>"</w:t>
+      </w:r>
+      <w:proofErr w:type="spellStart"/>
+      <w:r>
+        <w:rPr>
+          <w:rFonts w:ascii="Consolas" w:hAnsi="Consolas" w:cs="Consolas"/>
+          <w:color w:val="A31515"/>
+          <w:sz w:val="19"/>
+          <w:szCs w:val="19"/>
+        </w:rPr>
+        <w:t>temperatureAlert</w:t>
+      </w:r>
+      <w:proofErr w:type="spellEnd"/>
+      <w:r>
+        <w:rPr>
+          <w:rFonts w:ascii="Consolas" w:hAnsi="Consolas" w:cs="Consolas"/>
+          <w:color w:val="A31515"/>
+          <w:sz w:val="19"/>
+          <w:szCs w:val="19"/>
+        </w:rPr>
+        <w:t xml:space="preserve"> "</w:t>
+      </w:r>
+      <w:proofErr w:type="gramEnd"/>
+      <w:r>
+        <w:rPr>
+          <w:rFonts w:ascii="Consolas" w:hAnsi="Consolas" w:cs="Consolas"/>
+          <w:color w:val="000000"/>
+          <w:sz w:val="19"/>
+          <w:szCs w:val="19"/>
+        </w:rPr>
+        <w:t xml:space="preserve">, </w:t>
+      </w:r>
+      <w:proofErr w:type="spellStart"/>
+      <w:r>
+        <w:rPr>
+          <w:rFonts w:ascii="Consolas" w:hAnsi="Consolas" w:cs="Consolas"/>
+          <w:color w:val="000000"/>
+          <w:sz w:val="19"/>
+          <w:szCs w:val="19"/>
+        </w:rPr>
+        <w:t>temperatureAlert</w:t>
+      </w:r>
+      <w:proofErr w:type="spellEnd"/>
+      <w:r>
+        <w:rPr>
+          <w:rFonts w:ascii="Consolas" w:hAnsi="Consolas" w:cs="Consolas"/>
+          <w:color w:val="000000"/>
+          <w:sz w:val="19"/>
+          <w:szCs w:val="19"/>
+        </w:rPr>
+        <w:t xml:space="preserve"> ? </w:t>
+      </w:r>
+      <w:r>
+        <w:rPr>
+          <w:rFonts w:ascii="Consolas" w:hAnsi="Consolas" w:cs="Consolas"/>
+          <w:color w:val="A31515"/>
+          <w:sz w:val="19"/>
+          <w:szCs w:val="19"/>
+        </w:rPr>
+        <w:t>"</w:t>
+      </w:r>
+      <w:proofErr w:type="spellStart"/>
+      <w:r>
+        <w:rPr>
+          <w:rFonts w:ascii="Consolas" w:hAnsi="Consolas" w:cs="Consolas"/>
+          <w:color w:val="A31515"/>
+          <w:sz w:val="19"/>
+          <w:szCs w:val="19"/>
+        </w:rPr>
+        <w:t>true</w:t>
+      </w:r>
+      <w:proofErr w:type="spellEnd"/>
+      <w:r>
+        <w:rPr>
+          <w:rFonts w:ascii="Consolas" w:hAnsi="Consolas" w:cs="Consolas"/>
+          <w:color w:val="A31515"/>
+          <w:sz w:val="19"/>
+          <w:szCs w:val="19"/>
+        </w:rPr>
+        <w:t>"</w:t>
+      </w:r>
+      <w:r>
+        <w:rPr>
+          <w:rFonts w:ascii="Consolas" w:hAnsi="Consolas" w:cs="Consolas"/>
+          <w:color w:val="000000"/>
+          <w:sz w:val="19"/>
+          <w:szCs w:val="19"/>
+        </w:rPr>
+        <w:t xml:space="preserve"> : </w:t>
+      </w:r>
+      <w:r>
+        <w:rPr>
+          <w:rFonts w:ascii="Consolas" w:hAnsi="Consolas" w:cs="Consolas"/>
+          <w:color w:val="A31515"/>
+          <w:sz w:val="19"/>
+          <w:szCs w:val="19"/>
+        </w:rPr>
+        <w:t>"</w:t>
+      </w:r>
+      <w:proofErr w:type="spellStart"/>
+      <w:r>
+        <w:rPr>
+          <w:rFonts w:ascii="Consolas" w:hAnsi="Consolas" w:cs="Consolas"/>
+          <w:color w:val="A31515"/>
+          <w:sz w:val="19"/>
+          <w:szCs w:val="19"/>
+        </w:rPr>
+        <w:t>false</w:t>
+      </w:r>
+      <w:proofErr w:type="spellEnd"/>
+      <w:r>
+        <w:rPr>
+          <w:rFonts w:ascii="Consolas" w:hAnsi="Consolas" w:cs="Consolas"/>
+          <w:color w:val="A31515"/>
+          <w:sz w:val="19"/>
+          <w:szCs w:val="19"/>
+        </w:rPr>
+        <w:t>"</w:t>
+      </w:r>
+      <w:r>
+        <w:rPr>
+          <w:rFonts w:ascii="Consolas" w:hAnsi="Consolas" w:cs="Consolas"/>
+          <w:color w:val="000000"/>
+          <w:sz w:val="19"/>
+          <w:szCs w:val="19"/>
+        </w:rPr>
+        <w:t>);</w:t>
+      </w:r>
+    </w:p>
+    <w:p>
+      <w:pPr>
+        <w:rPr>
+          <w:shd w:val="clear" w:color="auto" w:fill="FFFFFF"/>
+        </w:rPr>
+      </w:pPr>
+    </w:p>
+    <w:p>
+      <w:pPr>
+        <w:rPr>
+          <w:shd w:val="clear" w:color="auto" w:fill="FFFFFF"/>
+        </w:rPr>
+      </w:pPr>
+      <w:r>
+        <w:rPr>
+          <w:noProof/>
+        </w:rPr>
+        <w:pict>
+          <v:shape id="_x0000_s1029" type="#_x0000_t75" style="position:absolute;margin-left:225pt;margin-top:91.25pt;width:312.95pt;height:119.6pt;z-index:251665408;mso-position-horizontal-relative:text;mso-position-vertical-relative:text">
+            <v:imagedata r:id="rId9" o:title="2019-03-11"/>
+            <w10:wrap type="square"/>
+          </v:shape>
+        </w:pict>
+      </w:r>
+      <w:r>
+        <w:rPr>
+          <w:noProof/>
+        </w:rPr>
+        <w:pict>
+          <v:shape id="_x0000_s1028" type="#_x0000_t75" style="position:absolute;margin-left:-27.75pt;margin-top:89.45pt;width:271.4pt;height:210.75pt;z-index:251663360;mso-position-horizontal-relative:text;mso-position-vertical-relative:text">
+            <v:imagedata r:id="rId10" o:title="2019-03-11 (1)"/>
+            <w10:wrap type="square"/>
+          </v:shape>
+        </w:pict>
+      </w:r>
+      <w:r>
+        <w:rPr>
+          <w:shd w:val="clear" w:color="auto" w:fill="FFFFFF"/>
+        </w:rPr>
+        <w:t xml:space="preserve">Har inte lyckats eller hunnit göra hela uppgiften helt klar. Lagt mycket tid på att skapa en ny SQL databas där jag läst in alla meddelanden som sparats i cosmosDB samt alla nya som inkommer. Gjorde då en ny tabell i min DB som heter </w:t>
+      </w:r>
+      <w:proofErr w:type="spellStart"/>
+      <w:r>
+        <w:rPr>
+          <w:shd w:val="clear" w:color="auto" w:fill="FFFFFF"/>
+        </w:rPr>
+        <w:t>PredictionMessages</w:t>
+      </w:r>
+      <w:proofErr w:type="spellEnd"/>
+      <w:r>
+        <w:rPr>
+          <w:shd w:val="clear" w:color="auto" w:fill="FFFFFF"/>
+        </w:rPr>
+        <w:t xml:space="preserve"> genom en </w:t>
+      </w:r>
+      <w:proofErr w:type="spellStart"/>
+      <w:r>
+        <w:rPr>
+          <w:shd w:val="clear" w:color="auto" w:fill="FFFFFF"/>
+        </w:rPr>
+        <w:t>azureFunction</w:t>
+      </w:r>
+      <w:proofErr w:type="spellEnd"/>
+      <w:r>
+        <w:rPr>
+          <w:shd w:val="clear" w:color="auto" w:fill="FFFFFF"/>
+        </w:rPr>
+        <w:t xml:space="preserve"> (eller 2 funktioner, en som hämtat tidigare sparade samt en som tar emot the nya kontinuerligt). När meddelandet läggs in kan jag då kolla om temperaturen är över t.ex. 25 och i fall registreras ”</w:t>
+      </w:r>
+      <w:proofErr w:type="spellStart"/>
+      <w:r>
+        <w:rPr>
+          <w:shd w:val="clear" w:color="auto" w:fill="FFFFFF"/>
+        </w:rPr>
+        <w:t>temperatureAlert</w:t>
+      </w:r>
+      <w:proofErr w:type="spellEnd"/>
+      <w:r>
+        <w:rPr>
+          <w:shd w:val="clear" w:color="auto" w:fill="FFFFFF"/>
+        </w:rPr>
+        <w:t xml:space="preserve">” som </w:t>
+      </w:r>
+      <w:proofErr w:type="spellStart"/>
+      <w:r>
+        <w:rPr>
+          <w:shd w:val="clear" w:color="auto" w:fill="FFFFFF"/>
+        </w:rPr>
+        <w:t>true</w:t>
+      </w:r>
+      <w:proofErr w:type="spellEnd"/>
+      <w:r>
+        <w:rPr>
+          <w:shd w:val="clear" w:color="auto" w:fill="FFFFFF"/>
+        </w:rPr>
+        <w:t xml:space="preserve">, räknar även ut medelvärdet från just den </w:t>
+      </w:r>
+      <w:proofErr w:type="spellStart"/>
+      <w:r>
+        <w:rPr>
+          <w:shd w:val="clear" w:color="auto" w:fill="FFFFFF"/>
+        </w:rPr>
+        <w:t>devicen</w:t>
+      </w:r>
+      <w:proofErr w:type="spellEnd"/>
+      <w:r>
+        <w:rPr>
+          <w:shd w:val="clear" w:color="auto" w:fill="FFFFFF"/>
+        </w:rPr>
+        <w:t xml:space="preserve"> ifrån de senaste</w:t>
+      </w:r>
       <w:bookmarkStart w:id="0" w:name="_GoBack"/>
       <w:bookmarkEnd w:id="0"/>
-    </w:p>
+      <w:r>
+        <w:rPr>
+          <w:shd w:val="clear" w:color="auto" w:fill="FFFFFF"/>
+        </w:rPr>
+        <w:t xml:space="preserve"> 5 meddelanden för att lättare kunna räkna ut en prognos. </w:t>
+      </w:r>
+    </w:p>
+    <w:p>
+      <w:pPr>
+        <w:rPr>
+          <w:shd w:val="clear" w:color="auto" w:fill="FFFFFF"/>
+        </w:rPr>
+      </w:pPr>
+    </w:p>
+    <w:p>
+      <w:pPr>
+        <w:rPr>
+          <w:shd w:val="clear" w:color="auto" w:fill="FFFFFF"/>
+        </w:rPr>
+      </w:pPr>
+    </w:p>
+    <w:p>
+      <w:pPr>
+        <w:rPr>
+          <w:shd w:val="clear" w:color="auto" w:fill="FFFFFF"/>
+        </w:rPr>
+      </w:pPr>
+    </w:p>
+    <w:p>
+      <w:pPr>
+        <w:rPr>
+          <w:shd w:val="clear" w:color="auto" w:fill="FFFFFF"/>
+        </w:rPr>
+      </w:pPr>
+    </w:p>
+    <w:p>
+      <w:pPr>
+        <w:rPr>
+          <w:shd w:val="clear" w:color="auto" w:fill="FFFFFF"/>
+        </w:rPr>
+      </w:pPr>
+    </w:p>
+    <w:p>
+      <w:pPr>
+        <w:rPr>
+          <w:shd w:val="clear" w:color="auto" w:fill="FFFFFF"/>
+        </w:rPr>
+      </w:pPr>
+      <w:r>
+        <w:rPr>
+          <w:shd w:val="clear" w:color="auto" w:fill="FFFFFF"/>
+        </w:rPr>
+        <w:t xml:space="preserve">I </w:t>
+      </w:r>
+      <w:proofErr w:type="spellStart"/>
+      <w:r>
+        <w:rPr>
+          <w:shd w:val="clear" w:color="auto" w:fill="FFFFFF"/>
+        </w:rPr>
+        <w:t>machinelearning</w:t>
+      </w:r>
+      <w:proofErr w:type="spellEnd"/>
+      <w:r>
+        <w:rPr>
+          <w:shd w:val="clear" w:color="auto" w:fill="FFFFFF"/>
+        </w:rPr>
+        <w:t xml:space="preserve"> har jag då läst in min </w:t>
+      </w:r>
+      <w:proofErr w:type="spellStart"/>
+      <w:r>
+        <w:rPr>
+          <w:shd w:val="clear" w:color="auto" w:fill="FFFFFF"/>
+        </w:rPr>
+        <w:t>PredictionMessages</w:t>
+      </w:r>
+      <w:proofErr w:type="spellEnd"/>
+      <w:r>
+        <w:rPr>
+          <w:shd w:val="clear" w:color="auto" w:fill="FFFFFF"/>
+        </w:rPr>
+        <w:t xml:space="preserve"> som </w:t>
+      </w:r>
+      <w:proofErr w:type="spellStart"/>
+      <w:r>
+        <w:rPr>
+          <w:shd w:val="clear" w:color="auto" w:fill="FFFFFF"/>
+        </w:rPr>
+        <w:t>dataset</w:t>
+      </w:r>
+      <w:proofErr w:type="spellEnd"/>
+      <w:r>
+        <w:rPr>
+          <w:shd w:val="clear" w:color="auto" w:fill="FFFFFF"/>
+        </w:rPr>
+        <w:t xml:space="preserve">, behövde </w:t>
+      </w:r>
+      <w:proofErr w:type="spellStart"/>
+      <w:r>
+        <w:rPr>
+          <w:shd w:val="clear" w:color="auto" w:fill="FFFFFF"/>
+        </w:rPr>
+        <w:t>convertera</w:t>
+      </w:r>
+      <w:proofErr w:type="spellEnd"/>
+      <w:r>
+        <w:rPr>
+          <w:shd w:val="clear" w:color="auto" w:fill="FFFFFF"/>
+        </w:rPr>
+        <w:t xml:space="preserve"> en del för att få den accepterad. ML har inte decimal som giltigt format så fick </w:t>
+      </w:r>
+      <w:proofErr w:type="spellStart"/>
+      <w:r>
+        <w:rPr>
+          <w:shd w:val="clear" w:color="auto" w:fill="FFFFFF"/>
+        </w:rPr>
+        <w:t>convertera</w:t>
+      </w:r>
+      <w:proofErr w:type="spellEnd"/>
+      <w:r>
+        <w:rPr>
+          <w:shd w:val="clear" w:color="auto" w:fill="FFFFFF"/>
+        </w:rPr>
+        <w:t xml:space="preserve"> dessa till float. </w:t>
+      </w:r>
+      <w:proofErr w:type="spellStart"/>
+      <w:r>
+        <w:rPr>
+          <w:shd w:val="clear" w:color="auto" w:fill="FFFFFF"/>
+        </w:rPr>
+        <w:t>Splitade</w:t>
+      </w:r>
+      <w:proofErr w:type="spellEnd"/>
+      <w:r>
+        <w:rPr>
+          <w:shd w:val="clear" w:color="auto" w:fill="FFFFFF"/>
+        </w:rPr>
+        <w:t xml:space="preserve"> </w:t>
+      </w:r>
+      <w:proofErr w:type="spellStart"/>
+      <w:r>
+        <w:rPr>
+          <w:shd w:val="clear" w:color="auto" w:fill="FFFFFF"/>
+        </w:rPr>
+        <w:t>datan</w:t>
+      </w:r>
+      <w:proofErr w:type="spellEnd"/>
+      <w:r>
+        <w:rPr>
+          <w:shd w:val="clear" w:color="auto" w:fill="FFFFFF"/>
+        </w:rPr>
+        <w:t xml:space="preserve"> för att få en </w:t>
+      </w:r>
+      <w:proofErr w:type="spellStart"/>
+      <w:r>
+        <w:rPr>
+          <w:shd w:val="clear" w:color="auto" w:fill="FFFFFF"/>
+        </w:rPr>
+        <w:t>predict</w:t>
+      </w:r>
+      <w:proofErr w:type="spellEnd"/>
+      <w:r>
+        <w:rPr>
+          <w:shd w:val="clear" w:color="auto" w:fill="FFFFFF"/>
+        </w:rPr>
+        <w:t xml:space="preserve">, modellen tränades då för att räkna ut om en </w:t>
+      </w:r>
+      <w:proofErr w:type="spellStart"/>
+      <w:r>
+        <w:rPr>
+          <w:shd w:val="clear" w:color="auto" w:fill="FFFFFF"/>
+        </w:rPr>
+        <w:t>temperatureAlert</w:t>
+      </w:r>
+      <w:proofErr w:type="spellEnd"/>
+      <w:r>
+        <w:rPr>
+          <w:shd w:val="clear" w:color="auto" w:fill="FFFFFF"/>
+        </w:rPr>
+        <w:t xml:space="preserve"> skulle triggas utifrån </w:t>
+      </w:r>
+    </w:p>
+    <w:p>
+      <w:pPr>
+        <w:pStyle w:val="Liststycke"/>
+        <w:numPr>
+          <w:ilvl w:val="0"/>
+          <w:numId w:val="1"/>
+        </w:numPr>
+        <w:rPr>
+          <w:shd w:val="clear" w:color="auto" w:fill="FFFFFF"/>
+        </w:rPr>
+      </w:pPr>
+      <w:proofErr w:type="spellStart"/>
+      <w:r>
+        <w:rPr>
+          <w:shd w:val="clear" w:color="auto" w:fill="FFFFFF"/>
+        </w:rPr>
+        <w:t>Temperature</w:t>
+      </w:r>
+      <w:proofErr w:type="spellEnd"/>
+    </w:p>
+    <w:p>
+      <w:pPr>
+        <w:pStyle w:val="Liststycke"/>
+        <w:numPr>
+          <w:ilvl w:val="0"/>
+          <w:numId w:val="1"/>
+        </w:numPr>
+        <w:rPr>
+          <w:shd w:val="clear" w:color="auto" w:fill="FFFFFF"/>
+        </w:rPr>
+      </w:pPr>
+      <w:proofErr w:type="spellStart"/>
+      <w:r>
+        <w:rPr>
+          <w:shd w:val="clear" w:color="auto" w:fill="FFFFFF"/>
+        </w:rPr>
+        <w:t>Humidity</w:t>
+      </w:r>
+      <w:proofErr w:type="spellEnd"/>
+    </w:p>
+    <w:p>
+      <w:pPr>
+        <w:pStyle w:val="Liststycke"/>
+        <w:numPr>
+          <w:ilvl w:val="0"/>
+          <w:numId w:val="1"/>
+        </w:numPr>
+        <w:rPr>
+          <w:shd w:val="clear" w:color="auto" w:fill="FFFFFF"/>
+        </w:rPr>
+      </w:pPr>
+      <w:proofErr w:type="spellStart"/>
+      <w:r>
+        <w:rPr>
+          <w:shd w:val="clear" w:color="auto" w:fill="FFFFFF"/>
+        </w:rPr>
+        <w:t>Created</w:t>
+      </w:r>
+      <w:proofErr w:type="spellEnd"/>
+    </w:p>
+    <w:p>
+      <w:pPr>
+        <w:pStyle w:val="Liststycke"/>
+        <w:numPr>
+          <w:ilvl w:val="0"/>
+          <w:numId w:val="1"/>
+        </w:numPr>
+        <w:rPr>
+          <w:shd w:val="clear" w:color="auto" w:fill="FFFFFF"/>
+        </w:rPr>
+      </w:pPr>
+      <w:proofErr w:type="spellStart"/>
+      <w:r>
+        <w:rPr>
+          <w:shd w:val="clear" w:color="auto" w:fill="FFFFFF"/>
+        </w:rPr>
+        <w:t>AvgTemp</w:t>
+      </w:r>
+      <w:proofErr w:type="spellEnd"/>
+    </w:p>
+    <w:p>
+      <w:pPr>
+        <w:rPr>
+          <w:shd w:val="clear" w:color="auto" w:fill="FFFFFF"/>
+        </w:rPr>
+      </w:pPr>
+      <w:r>
+        <w:rPr>
+          <w:shd w:val="clear" w:color="auto" w:fill="FFFFFF"/>
+        </w:rPr>
+        <w:t>Problemet är att jag får en realtidspr</w:t>
+      </w:r>
+      <w:r>
+        <w:rPr>
+          <w:shd w:val="clear" w:color="auto" w:fill="FFFFFF"/>
+        </w:rPr>
+        <w:t>edik</w:t>
+      </w:r>
+      <w:r>
+        <w:rPr>
+          <w:shd w:val="clear" w:color="auto" w:fill="FFFFFF"/>
+        </w:rPr>
+        <w:t xml:space="preserve">tion snarare än en framtida. </w:t>
+      </w:r>
+      <w:r>
+        <w:rPr>
+          <w:shd w:val="clear" w:color="auto" w:fill="FFFFFF"/>
+        </w:rPr>
+        <w:t xml:space="preserve">Härifrån om det hade fungerat korrekt var min plan att i min tidigare </w:t>
+      </w:r>
+      <w:proofErr w:type="spellStart"/>
+      <w:r>
+        <w:rPr>
+          <w:shd w:val="clear" w:color="auto" w:fill="FFFFFF"/>
+        </w:rPr>
+        <w:t>azurefunction</w:t>
+      </w:r>
+      <w:proofErr w:type="spellEnd"/>
+      <w:r>
+        <w:rPr>
+          <w:shd w:val="clear" w:color="auto" w:fill="FFFFFF"/>
+        </w:rPr>
+        <w:t xml:space="preserve"> som läser in ny meddelande för att skicka till </w:t>
+      </w:r>
+      <w:proofErr w:type="spellStart"/>
+      <w:r>
+        <w:rPr>
+          <w:shd w:val="clear" w:color="auto" w:fill="FFFFFF"/>
+        </w:rPr>
+        <w:t>prediction</w:t>
+      </w:r>
+      <w:proofErr w:type="spellEnd"/>
+      <w:r>
+        <w:rPr>
+          <w:shd w:val="clear" w:color="auto" w:fill="FFFFFF"/>
+        </w:rPr>
+        <w:t xml:space="preserve"> att jag skulle använt min </w:t>
+      </w:r>
+      <w:proofErr w:type="gramStart"/>
+      <w:r>
+        <w:rPr>
+          <w:shd w:val="clear" w:color="auto" w:fill="FFFFFF"/>
+        </w:rPr>
+        <w:t>egna</w:t>
+      </w:r>
+      <w:proofErr w:type="gramEnd"/>
+      <w:r>
+        <w:rPr>
+          <w:shd w:val="clear" w:color="auto" w:fill="FFFFFF"/>
+        </w:rPr>
+        <w:t xml:space="preserve"> modell. Ifall utfallet då hade varit att temperaturen sannolikt skulle utlösas skulle jag i samma funktion då skicka tillbaka till den </w:t>
+      </w:r>
+      <w:proofErr w:type="spellStart"/>
+      <w:r>
+        <w:rPr>
+          <w:shd w:val="clear" w:color="auto" w:fill="FFFFFF"/>
+        </w:rPr>
+        <w:t>devicen</w:t>
+      </w:r>
+      <w:proofErr w:type="spellEnd"/>
+      <w:r>
+        <w:rPr>
+          <w:shd w:val="clear" w:color="auto" w:fill="FFFFFF"/>
+        </w:rPr>
+        <w:t xml:space="preserve"> genom </w:t>
+      </w:r>
+      <w:proofErr w:type="spellStart"/>
+      <w:r>
+        <w:rPr>
+          <w:shd w:val="clear" w:color="auto" w:fill="FFFFFF"/>
+        </w:rPr>
+        <w:t>devicemethodcallback</w:t>
+      </w:r>
+      <w:proofErr w:type="spellEnd"/>
+      <w:r>
+        <w:rPr>
+          <w:shd w:val="clear" w:color="auto" w:fill="FFFFFF"/>
+        </w:rPr>
+        <w:t xml:space="preserve"> en funktion som då öppnade ventilationen. </w:t>
+      </w:r>
+    </w:p>
+    <w:p>
+      <w:pPr>
+        <w:rPr>
+          <w:shd w:val="clear" w:color="auto" w:fill="FFFFFF"/>
+        </w:rPr>
+      </w:pPr>
+    </w:p>
+    <w:p>
+      <w:pPr>
+        <w:rPr>
+          <w:shd w:val="clear" w:color="auto" w:fill="FFFFFF"/>
+        </w:rPr>
+      </w:pPr>
+    </w:p>
+    <w:p/>
     <w:sectPr>
       <w:pgSz w:w="11906" w:h="16838"/>
       <w:pgMar w:top="720" w:right="720" w:bottom="720" w:left="720" w:header="708" w:footer="708" w:gutter="0"/>
@@ -556,6 +1417,127 @@
     </w:sectPr>
   </w:body>
 </w:document>
+</file>
+
+<file path=word/numbering.xml><?xml version="1.0" encoding="utf-8"?>
+<w:numbering xmlns:wpc="http://schemas.microsoft.com/office/word/2010/wordprocessingCanvas" xmlns:mc="http://schemas.openxmlformats.org/markup-compatibility/2006" xmlns:o="urn:schemas-microsoft-com:office:office" xmlns:r="http://schemas.openxmlformats.org/officeDocument/2006/relationships" xmlns:m="http://schemas.openxmlformats.org/officeDocument/2006/math" xmlns:v="urn:schemas-microsoft-com:vml" xmlns:wp14="http://schemas.microsoft.com/office/word/2010/wordprocessingDrawing" xmlns:wp="http://schemas.openxmlformats.org/drawingml/2006/wordprocessingDrawing" xmlns:w10="urn:schemas-microsoft-com:office:word" xmlns:w="http://schemas.openxmlformats.org/wordprocessingml/2006/main" xmlns:w14="http://schemas.microsoft.com/office/word/2010/wordml" xmlns:w15="http://schemas.microsoft.com/office/word/2012/wordml" xmlns:wpg="http://schemas.microsoft.com/office/word/2010/wordprocessingGroup" xmlns:wpi="http://schemas.microsoft.com/office/word/2010/wordprocessingInk" xmlns:wne="http://schemas.microsoft.com/office/word/2006/wordml" xmlns:wps="http://schemas.microsoft.com/office/word/2010/wordprocessingShape" mc:Ignorable="w14 w15 wp14">
+  <w:abstractNum w:abstractNumId="0" w15:restartNumberingAfterBreak="0">
+    <w:nsid w:val="77514225"/>
+    <w:multiLevelType w:val="hybridMultilevel"/>
+    <w:tmpl w:val="8CEA6382"/>
+    <w:lvl w:ilvl="0" w:tplc="041D0001">
+      <w:start w:val="1"/>
+      <w:numFmt w:val="bullet"/>
+      <w:lvlText w:val=""/>
+      <w:lvlJc w:val="left"/>
+      <w:pPr>
+        <w:ind w:left="720" w:hanging="360"/>
+      </w:pPr>
+      <w:rPr>
+        <w:rFonts w:ascii="Symbol" w:hAnsi="Symbol" w:hint="default"/>
+      </w:rPr>
+    </w:lvl>
+    <w:lvl w:ilvl="1" w:tplc="041D0003" w:tentative="1">
+      <w:start w:val="1"/>
+      <w:numFmt w:val="bullet"/>
+      <w:lvlText w:val="o"/>
+      <w:lvlJc w:val="left"/>
+      <w:pPr>
+        <w:ind w:left="1440" w:hanging="360"/>
+      </w:pPr>
+      <w:rPr>
+        <w:rFonts w:ascii="Courier New" w:hAnsi="Courier New" w:cs="Courier New" w:hint="default"/>
+      </w:rPr>
+    </w:lvl>
+    <w:lvl w:ilvl="2" w:tplc="041D0005" w:tentative="1">
+      <w:start w:val="1"/>
+      <w:numFmt w:val="bullet"/>
+      <w:lvlText w:val=""/>
+      <w:lvlJc w:val="left"/>
+      <w:pPr>
+        <w:ind w:left="2160" w:hanging="360"/>
+      </w:pPr>
+      <w:rPr>
+        <w:rFonts w:ascii="Wingdings" w:hAnsi="Wingdings" w:hint="default"/>
+      </w:rPr>
+    </w:lvl>
+    <w:lvl w:ilvl="3" w:tplc="041D0001" w:tentative="1">
+      <w:start w:val="1"/>
+      <w:numFmt w:val="bullet"/>
+      <w:lvlText w:val=""/>
+      <w:lvlJc w:val="left"/>
+      <w:pPr>
+        <w:ind w:left="2880" w:hanging="360"/>
+      </w:pPr>
+      <w:rPr>
+        <w:rFonts w:ascii="Symbol" w:hAnsi="Symbol" w:hint="default"/>
+      </w:rPr>
+    </w:lvl>
+    <w:lvl w:ilvl="4" w:tplc="041D0003" w:tentative="1">
+      <w:start w:val="1"/>
+      <w:numFmt w:val="bullet"/>
+      <w:lvlText w:val="o"/>
+      <w:lvlJc w:val="left"/>
+      <w:pPr>
+        <w:ind w:left="3600" w:hanging="360"/>
+      </w:pPr>
+      <w:rPr>
+        <w:rFonts w:ascii="Courier New" w:hAnsi="Courier New" w:cs="Courier New" w:hint="default"/>
+      </w:rPr>
+    </w:lvl>
+    <w:lvl w:ilvl="5" w:tplc="041D0005" w:tentative="1">
+      <w:start w:val="1"/>
+      <w:numFmt w:val="bullet"/>
+      <w:lvlText w:val=""/>
+      <w:lvlJc w:val="left"/>
+      <w:pPr>
+        <w:ind w:left="4320" w:hanging="360"/>
+      </w:pPr>
+      <w:rPr>
+        <w:rFonts w:ascii="Wingdings" w:hAnsi="Wingdings" w:hint="default"/>
+      </w:rPr>
+    </w:lvl>
+    <w:lvl w:ilvl="6" w:tplc="041D0001" w:tentative="1">
+      <w:start w:val="1"/>
+      <w:numFmt w:val="bullet"/>
+      <w:lvlText w:val=""/>
+      <w:lvlJc w:val="left"/>
+      <w:pPr>
+        <w:ind w:left="5040" w:hanging="360"/>
+      </w:pPr>
+      <w:rPr>
+        <w:rFonts w:ascii="Symbol" w:hAnsi="Symbol" w:hint="default"/>
+      </w:rPr>
+    </w:lvl>
+    <w:lvl w:ilvl="7" w:tplc="041D0003" w:tentative="1">
+      <w:start w:val="1"/>
+      <w:numFmt w:val="bullet"/>
+      <w:lvlText w:val="o"/>
+      <w:lvlJc w:val="left"/>
+      <w:pPr>
+        <w:ind w:left="5760" w:hanging="360"/>
+      </w:pPr>
+      <w:rPr>
+        <w:rFonts w:ascii="Courier New" w:hAnsi="Courier New" w:cs="Courier New" w:hint="default"/>
+      </w:rPr>
+    </w:lvl>
+    <w:lvl w:ilvl="8" w:tplc="041D0005" w:tentative="1">
+      <w:start w:val="1"/>
+      <w:numFmt w:val="bullet"/>
+      <w:lvlText w:val=""/>
+      <w:lvlJc w:val="left"/>
+      <w:pPr>
+        <w:ind w:left="6480" w:hanging="360"/>
+      </w:pPr>
+      <w:rPr>
+        <w:rFonts w:ascii="Wingdings" w:hAnsi="Wingdings" w:hint="default"/>
+      </w:rPr>
+    </w:lvl>
+  </w:abstractNum>
+  <w:num w:numId="1">
+    <w:abstractNumId w:val="0"/>
+  </w:num>
+</w:numbering>
 </file>
 
 <file path=word/styles.xml><?xml version="1.0" encoding="utf-8"?>
@@ -996,6 +1978,7 @@
   <w:style w:type="character" w:default="1" w:styleId="Standardstycketeckensnitt">
     <w:name w:val="Default Paragraph Font"/>
     <w:uiPriority w:val="1"/>
+    <w:semiHidden/>
     <w:unhideWhenUsed/>
   </w:style>
   <w:style w:type="table" w:default="1" w:styleId="Normaltabell">
@@ -1060,6 +2043,26 @@
       <w:color w:val="0563C1" w:themeColor="hyperlink"/>
       <w:u w:val="single"/>
     </w:rPr>
+  </w:style>
+  <w:style w:type="paragraph" w:styleId="Ingetavstnd">
+    <w:name w:val="No Spacing"/>
+    <w:uiPriority w:val="1"/>
+    <w:qFormat/>
+    <w:rsid w:val="002B4B9E"/>
+    <w:pPr>
+      <w:spacing w:after="0" w:line="240" w:lineRule="auto"/>
+    </w:pPr>
+  </w:style>
+  <w:style w:type="paragraph" w:styleId="Liststycke">
+    <w:name w:val="List Paragraph"/>
+    <w:basedOn w:val="Normal"/>
+    <w:uiPriority w:val="34"/>
+    <w:qFormat/>
+    <w:rsid w:val="002B4B9E"/>
+    <w:pPr>
+      <w:ind w:left="720"/>
+      <w:contextualSpacing/>
+    </w:pPr>
   </w:style>
 </w:styles>
 </file>
@@ -1330,7 +2333,7 @@
 </file>
 
 <file path=customXml/itemProps1.xml><?xml version="1.0" encoding="utf-8"?>
-<ds:datastoreItem xmlns:ds="http://schemas.openxmlformats.org/officeDocument/2006/customXml" ds:itemID="{76C19C22-AB45-41F8-9124-D5A01D702AF6}">
+<ds:datastoreItem xmlns:ds="http://schemas.openxmlformats.org/officeDocument/2006/customXml" ds:itemID="{C8BA7ED3-C273-43C3-B164-B5DD2DA4866B}">
   <ds:schemaRefs>
     <ds:schemaRef ds:uri="http://schemas.openxmlformats.org/officeDocument/2006/bibliography"/>
   </ds:schemaRefs>

</xml_diff>